<commit_message>
Further clean up of cdpm2umat and docu
</commit_message>
<xml_diff>
--- a/MAT_CDPM_Grassl.docx
+++ b/MAT_CDPM_Grassl.docx
@@ -7244,7 +7244,7 @@
                 <w:sz w:val="22"/>
                 <w:szCs w:val="22"/>
               </w:rPr>
-              <w:t>0.0</w:t>
+              <w:t>None</w:t>
             </w:r>
           </w:p>
         </w:tc>
@@ -7274,7 +7274,7 @@
                 <w:sz w:val="22"/>
                 <w:szCs w:val="22"/>
               </w:rPr>
-              <w:t>1.0</w:t>
+              <w:t>None</w:t>
             </w:r>
           </w:p>
         </w:tc>

</xml_diff>